<commit_message>
Updates to Introduction bullets
</commit_message>
<xml_diff>
--- a/1_Introduction/Outline_intro.docx
+++ b/1_Introduction/Outline_intro.docx
@@ -40,13 +40,29 @@
         <w:t>. For example,</w:t>
       </w:r>
       <w:r>
-        <w:t xml:space="preserve"> a large number of these are related to </w:t>
+        <w:t xml:space="preserve"> </w:t>
+      </w:r>
+      <w:proofErr w:type="gramStart"/>
+      <w:r>
+        <w:t>a large number of</w:t>
+      </w:r>
+      <w:proofErr w:type="gramEnd"/>
+      <w:r>
+        <w:t xml:space="preserve"> these are related to </w:t>
       </w:r>
       <w:r>
         <w:t xml:space="preserve">perceiving the environment and elaborating responses. These are the senses. </w:t>
       </w:r>
       <w:r>
-        <w:t>For example vision.</w:t>
+        <w:t xml:space="preserve">For </w:t>
+      </w:r>
+      <w:proofErr w:type="gramStart"/>
+      <w:r>
+        <w:t>example</w:t>
+      </w:r>
+      <w:proofErr w:type="gramEnd"/>
+      <w:r>
+        <w:t xml:space="preserve"> vision.</w:t>
       </w:r>
     </w:p>
     <w:p>
@@ -97,7 +113,15 @@
         <w:t xml:space="preserve">First, the evolution of vision: </w:t>
       </w:r>
       <w:r>
-        <w:t>here I wanted to understand when all the molecular and cellular components that are the minimum basic setup of vision originated.</w:t>
+        <w:t xml:space="preserve">here I wanted to understand when all the molecular and cellular components that </w:t>
+      </w:r>
+      <w:proofErr w:type="gramStart"/>
+      <w:r>
+        <w:t>are the minimum basic setup of vision</w:t>
+      </w:r>
+      <w:proofErr w:type="gramEnd"/>
+      <w:r>
+        <w:t xml:space="preserve"> originated.</w:t>
       </w:r>
       <w:r>
         <w:t xml:space="preserve"> As multiple non-bilaterian organisms </w:t>
@@ -135,7 +159,15 @@
         <w:t xml:space="preserve">Second, the evolution of chemokine signalling: here </w:t>
       </w:r>
       <w:r>
-        <w:t>I wanted to understand what are the evolutionary relationships between molecular components that compose the system</w:t>
+        <w:t xml:space="preserve">I wanted to understand what </w:t>
+      </w:r>
+      <w:proofErr w:type="gramStart"/>
+      <w:r>
+        <w:t>are the evolutionary relationships between molecular components</w:t>
+      </w:r>
+      <w:proofErr w:type="gramEnd"/>
+      <w:r>
+        <w:t xml:space="preserve"> that compose the system</w:t>
       </w:r>
       <w:r>
         <w:t xml:space="preserve">; when they originated; and describe their evolutionary histories. Since canonical chemokine signalling has only been described in vertebrates, </w:t>
@@ -144,7 +176,13 @@
         <w:t>the focus was in searching for ancestral molecules in animals and specifically</w:t>
       </w:r>
       <w:r>
-        <w:t xml:space="preserve">, in sister groups of vertebrates. This work was conducted in collaboration with my coworker Matthew </w:t>
+        <w:t>, in sister groups of vertebrates. This work was conducted in collaboration with my coworker</w:t>
+      </w:r>
+      <w:r>
+        <w:t>s</w:t>
+      </w:r>
+      <w:r>
+        <w:t xml:space="preserve"> Matthew </w:t>
       </w:r>
       <w:proofErr w:type="spellStart"/>
       <w:r>
@@ -152,7 +190,13 @@
       </w:r>
       <w:proofErr w:type="spellEnd"/>
       <w:r>
-        <w:t xml:space="preserve"> and is currently a </w:t>
+        <w:t xml:space="preserve"> </w:t>
+      </w:r>
+      <w:r>
+        <w:t xml:space="preserve"> etc </w:t>
+      </w:r>
+      <w:r>
+        <w:t xml:space="preserve">and is currently a </w:t>
       </w:r>
       <w:r>
         <w:t>pre-print.</w:t>
@@ -211,6 +255,14 @@
     </w:p>
     <w:p/>
     <w:p/>
+    <w:p>
+      <w:r>
+        <w:t xml:space="preserve">Final paragraph could have some concluding remarks about the power of evolutionary studies to understand how </w:t>
+      </w:r>
+      <w:r>
+        <w:t xml:space="preserve">signalling systems work in animals and introducing that in the next chapter (methods) I will explain about the methodological approaches used to answer these questions in this thesis. </w:t>
+      </w:r>
+    </w:p>
     <w:p/>
     <w:sectPr>
       <w:pgSz w:w="11906" w:h="16838"/>

</xml_diff>